<commit_message>
Trabalho de Android tictactoe com ImageView e varios layouts
</commit_message>
<xml_diff>
--- a/2017/TFGI/Trabalhos Correlatos.docx
+++ b/2017/TFGI/Trabalhos Correlatos.docx
@@ -16,8 +16,6 @@
         </w:rPr>
         <w:t>Trabalhos Correlatos</w:t>
       </w:r>
-      <w:bookmarkStart w:id="0" w:name="_GoBack"/>
-      <w:bookmarkEnd w:id="0"/>
     </w:p>
     <w:p>
       <w:pPr>
@@ -26,33 +24,6 @@
           <w:rFonts w:asciiTheme="minorAscii"/>
         </w:rPr>
       </w:pPr>
-    </w:p>
-    <w:p>
-      <w:pPr>
-        <w:keepNext w:val="0"/>
-        <w:keepLines w:val="0"/>
-        <w:widowControl/>
-        <w:suppressLineNumbers w:val="0"/>
-        <w:ind w:firstLine="420" w:firstLineChars="0"/>
-        <w:jc w:val="left"/>
-        <w:rPr>
-          <w:rFonts w:hAnsi="SimSun" w:eastAsia="SimSun" w:cs="SimSun" w:asciiTheme="minorAscii"/>
-          <w:kern w:val="0"/>
-          <w:sz w:val="24"/>
-          <w:szCs w:val="24"/>
-          <w:lang w:val="en-US" w:eastAsia="zh-CN" w:bidi="ar"/>
-        </w:rPr>
-      </w:pPr>
-      <w:r>
-        <w:rPr>
-          <w:rFonts w:hAnsi="SimSun" w:eastAsia="SimSun" w:cs="SimSun" w:asciiTheme="minorAscii"/>
-          <w:kern w:val="0"/>
-          <w:sz w:val="24"/>
-          <w:szCs w:val="24"/>
-          <w:lang w:val="en-US" w:eastAsia="zh-CN" w:bidi="ar"/>
-        </w:rPr>
-        <w:t>PREDIÇÃO DO GRUPO DE RISCO DE EVASÃO DISCENTE EM CURSOS SUPERIORES PRESENCIAIS UTILIZANDO UMA REDE NEURAL ARTMAP-FUZZY</w:t>
-      </w:r>
     </w:p>
     <w:p>
       <w:pPr>
@@ -142,6 +113,8 @@
           <w:rFonts w:asciiTheme="minorAscii"/>
         </w:rPr>
       </w:pPr>
+      <w:bookmarkStart w:id="0" w:name="_GoBack"/>
+      <w:bookmarkEnd w:id="0"/>
     </w:p>
     <w:p>
       <w:pPr>
@@ -172,37 +145,156 @@
         <w:rPr>
           <w:rFonts w:asciiTheme="minorAscii"/>
         </w:rPr>
-        <w:t>Nesse trabalho, foi apresentado uma estrutura de rede neural diferente, chamada  de artmap-fuzzy para a predição e classificação de alunos em risco de evasão do ensino superior. A estrutura utilizada foi justificada pelo fato de ser possível resolver uma questão importante no enquadramento de problemas de inteligência artificial: plasticidade/estabilidade</w:t>
+        <w:t>Nesse trabalho, foi apresentado uma estrutura de rede neural diferente, chamada  de artmap-fuzzy para a predição e classificação de alunos em risco de evasão do ensino superior. A estrutura utilizada foi justificada pelo fato de ser possível resolver uma questão importante no enquadramento de problemas de inteligência artificial: plasticidade/estabilidade. Em ourtas palavras esse problema pode ser explicado como a aquisição de novos conhecimentos para a rede neural sem perder o já existente.</w:t>
+      </w:r>
+    </w:p>
+    <w:p>
+      <w:pPr>
+        <w:widowControl w:val="0"/>
+        <w:numPr>
+          <w:ilvl w:val="0"/>
+          <w:numId w:val="0"/>
+        </w:numPr>
+        <w:jc w:val="both"/>
+        <w:rPr>
+          <w:rFonts w:asciiTheme="minorAscii"/>
+        </w:rPr>
+      </w:pPr>
+      <w:r>
+        <w:rPr>
+          <w:rFonts w:asciiTheme="minorAscii"/>
+        </w:rPr>
+        <w:t>Os dados dos questionários foram levantados com base em questões socioeconômicas, preenchidos pelos estudantes no ato de inscrição para o exame de seleção e armazenados no SGBD Q-Seleção, que é a base de dados dos processos seletivos do IFMT- Campus Cuiabá.</w:t>
+      </w:r>
+    </w:p>
+    <w:p>
+      <w:pPr>
+        <w:widowControl w:val="0"/>
+        <w:numPr>
+          <w:ilvl w:val="0"/>
+          <w:numId w:val="0"/>
+        </w:numPr>
+        <w:jc w:val="both"/>
+        <w:rPr>
+          <w:rFonts w:asciiTheme="minorAscii"/>
+        </w:rPr>
+      </w:pPr>
+      <w:r>
+        <w:rPr>
+          <w:rFonts w:asciiTheme="minorAscii"/>
+        </w:rPr>
+        <w:t>Foi utilizado esse modelo de Rede Neural para fazer a predição da evasão de alunos desde o primeiro semestre levando em conta dados objetivos do questionário de inscrição. Nesse trabalho, o autor conclui que existe um alto grau de significância na utilização desse modelo decorrente dos resultados encontrados. Nas palavras do autor:</w:t>
+      </w:r>
+    </w:p>
+    <w:p>
+      <w:pPr>
+        <w:widowControl w:val="0"/>
+        <w:numPr>
+          <w:ilvl w:val="0"/>
+          <w:numId w:val="0"/>
+        </w:numPr>
+        <w:jc w:val="both"/>
+        <w:rPr>
+          <w:rFonts w:asciiTheme="minorAscii"/>
+        </w:rPr>
+      </w:pPr>
+    </w:p>
+    <w:p>
+      <w:pPr>
+        <w:widowControl w:val="0"/>
+        <w:numPr>
+          <w:ilvl w:val="0"/>
+          <w:numId w:val="0"/>
+        </w:numPr>
+        <w:jc w:val="both"/>
+        <w:rPr>
+          <w:rFonts w:hint="default" w:asciiTheme="minorAscii"/>
+          <w:i w:val="0"/>
+          <w:iCs w:val="0"/>
+        </w:rPr>
+      </w:pPr>
+      <w:r>
+        <w:rPr>
+          <w:rFonts w:hint="default" w:asciiTheme="minorAscii"/>
+          <w:i w:val="0"/>
+          <w:iCs w:val="0"/>
+        </w:rPr>
+        <w:t>“</w:t>
       </w:r>
       <w:r>
         <w:rPr>
-          <w:rFonts w:asciiTheme="minorAscii"/>
-        </w:rPr>
-        <w:t>.</w:t>
+          <w:rFonts w:hint="default" w:asciiTheme="minorAscii"/>
+          <w:i/>
+          <w:iCs/>
+        </w:rPr>
+        <w:t>Com a análise dos resultados obtidos é possível inferir que o sistema proposto é apropriado, eficaz e com significativo grau de confiabilidade, alcançou um índice de acerto global entre 76% e 94% na identificação antecipada do grupo de risco evasivo.</w:t>
       </w:r>
       <w:r>
         <w:rPr>
-          <w:rFonts w:asciiTheme="minorAscii"/>
-        </w:rPr>
-        <w:t xml:space="preserve"> </w:t>
+          <w:rFonts w:hint="default" w:asciiTheme="minorAscii"/>
+          <w:i w:val="0"/>
+          <w:iCs w:val="0"/>
+        </w:rPr>
+        <w:t>”</w:t>
       </w:r>
-      <w:r>
-        <w:rPr>
-          <w:rFonts w:asciiTheme="minorAscii"/>
-        </w:rPr>
-        <w:t>Em ourtas palavras esse problema pode ser explicado como a aquisição de novos conhecimentos para a rede neural sem perder o já existente.</w:t>
-      </w:r>
-    </w:p>
-    <w:p>
-      <w:pPr>
-        <w:widowControl w:val="0"/>
-        <w:numPr>
-          <w:ilvl w:val="0"/>
-          <w:numId w:val="0"/>
-        </w:numPr>
-        <w:jc w:val="both"/>
-        <w:rPr>
-          <w:rFonts w:asciiTheme="minorAscii"/>
+    </w:p>
+    <w:p>
+      <w:pPr>
+        <w:widowControl w:val="0"/>
+        <w:numPr>
+          <w:ilvl w:val="0"/>
+          <w:numId w:val="0"/>
+        </w:numPr>
+        <w:jc w:val="both"/>
+        <w:rPr>
+          <w:rFonts w:hint="default" w:asciiTheme="minorAscii"/>
+          <w:i w:val="0"/>
+          <w:iCs w:val="0"/>
+        </w:rPr>
+      </w:pPr>
+    </w:p>
+    <w:p>
+      <w:pPr>
+        <w:widowControl w:val="0"/>
+        <w:numPr>
+          <w:ilvl w:val="0"/>
+          <w:numId w:val="0"/>
+        </w:numPr>
+        <w:jc w:val="both"/>
+        <w:rPr>
+          <w:rFonts w:hint="default" w:asciiTheme="minorAscii"/>
+          <w:i w:val="0"/>
+          <w:iCs w:val="0"/>
+        </w:rPr>
+      </w:pPr>
+    </w:p>
+    <w:p>
+      <w:pPr>
+        <w:widowControl w:val="0"/>
+        <w:numPr>
+          <w:ilvl w:val="0"/>
+          <w:numId w:val="0"/>
+        </w:numPr>
+        <w:jc w:val="both"/>
+        <w:rPr>
+          <w:rFonts w:hint="default" w:asciiTheme="minorAscii"/>
+          <w:i w:val="0"/>
+          <w:iCs w:val="0"/>
+        </w:rPr>
+      </w:pPr>
+    </w:p>
+    <w:p>
+      <w:pPr>
+        <w:widowControl w:val="0"/>
+        <w:numPr>
+          <w:ilvl w:val="0"/>
+          <w:numId w:val="0"/>
+        </w:numPr>
+        <w:jc w:val="both"/>
+        <w:rPr>
+          <w:rFonts w:hint="default" w:asciiTheme="minorAscii"/>
+          <w:i w:val="0"/>
+          <w:iCs w:val="0"/>
         </w:rPr>
       </w:pPr>
     </w:p>

</xml_diff>